<commit_message>
edit 4th semester coursework presentation
</commit_message>
<xml_diff>
--- a/CourseWork_sem_4_LLM/out/Presentation/Текст выступления.docx
+++ b/CourseWork_sem_4_LLM/out/Presentation/Текст выступления.docx
@@ -7,20 +7,18 @@
         <w:spacing w:before="100" w:beforeAutospacing="1" w:after="100" w:afterAutospacing="1" w:line="240" w:lineRule="auto"/>
         <w:jc w:val="center"/>
         <w:rPr>
-          <w:rFonts w:ascii="Times New Roman" w:eastAsia="Times New Roman" w:hAnsi="Times New Roman" w:cs="Times New Roman"/>
-          <w:sz w:val="24"/>
-          <w:szCs w:val="24"/>
-          <w:lang/>
-        </w:rPr>
-      </w:pPr>
-      <w:r>
-        <w:rPr>
-          <w:rFonts w:ascii="Times New Roman" w:eastAsia="Times New Roman" w:hAnsi="Times New Roman" w:cs="Times New Roman"/>
+          <w:rFonts w:eastAsia="Times New Roman" w:cstheme="minorHAnsi"/>
+          <w:sz w:val="24"/>
+          <w:szCs w:val="24"/>
+        </w:rPr>
+      </w:pPr>
+      <w:r>
+        <w:rPr>
+          <w:rFonts w:eastAsia="Times New Roman" w:cstheme="minorHAnsi"/>
           <w:b/>
           <w:bCs/>
           <w:sz w:val="24"/>
           <w:szCs w:val="24"/>
-          <w:lang/>
         </w:rPr>
         <w:t>Текст выступления:</w:t>
       </w:r>
@@ -29,29 +27,26 @@
       <w:pPr>
         <w:spacing w:before="100" w:beforeAutospacing="1" w:after="100" w:afterAutospacing="1" w:line="240" w:lineRule="auto"/>
         <w:rPr>
-          <w:rFonts w:ascii="Times New Roman" w:eastAsia="Times New Roman" w:hAnsi="Times New Roman" w:cs="Times New Roman"/>
-          <w:sz w:val="24"/>
-          <w:szCs w:val="24"/>
-          <w:lang/>
-        </w:rPr>
-      </w:pPr>
-      <w:r>
-        <w:rPr>
-          <w:rFonts w:ascii="Times New Roman" w:eastAsia="Times New Roman" w:hAnsi="Times New Roman" w:cs="Times New Roman"/>
+          <w:rFonts w:eastAsia="Times New Roman" w:cstheme="minorHAnsi"/>
+          <w:sz w:val="24"/>
+          <w:szCs w:val="24"/>
+        </w:rPr>
+      </w:pPr>
+      <w:r>
+        <w:rPr>
+          <w:rFonts w:eastAsia="Times New Roman" w:cstheme="minorHAnsi"/>
           <w:b/>
           <w:bCs/>
           <w:sz w:val="24"/>
           <w:szCs w:val="24"/>
-          <w:lang/>
         </w:rPr>
         <w:t>Слайд 2 (Введение)</w:t>
       </w:r>
       <w:r>
         <w:rPr>
-          <w:rFonts w:ascii="Times New Roman" w:eastAsia="Times New Roman" w:hAnsi="Times New Roman" w:cs="Times New Roman"/>
-          <w:sz w:val="24"/>
-          <w:szCs w:val="24"/>
-          <w:lang/>
+          <w:rFonts w:eastAsia="Times New Roman" w:cstheme="minorHAnsi"/>
+          <w:sz w:val="24"/>
+          <w:szCs w:val="24"/>
         </w:rPr>
         <w:br/>
         <w:t>«Веб-парсинг — ключ к автоматизации сбора данных из интернета. Однако сайты бывают разными: одни отдают простой HTML, другие — тяжёлые SPA. В классических подходах для каждого сайта пишут и поддерживают свой ручной скрипт-парсер. Это трудоёмко и неуниверсально. В проекте автоматизация этого процесса возложена на большие языковые модели.»</w:t>
@@ -61,36 +56,33 @@
       <w:pPr>
         <w:spacing w:before="100" w:beforeAutospacing="1" w:after="100" w:afterAutospacing="1" w:line="240" w:lineRule="auto"/>
         <w:rPr>
-          <w:rFonts w:ascii="Times New Roman" w:eastAsia="Times New Roman" w:hAnsi="Times New Roman" w:cs="Times New Roman"/>
-          <w:sz w:val="24"/>
-          <w:szCs w:val="24"/>
-          <w:lang/>
-        </w:rPr>
-      </w:pPr>
-      <w:r>
-        <w:rPr>
-          <w:rFonts w:ascii="Times New Roman" w:eastAsia="Times New Roman" w:hAnsi="Times New Roman" w:cs="Times New Roman"/>
+          <w:rFonts w:eastAsia="Times New Roman" w:cstheme="minorHAnsi"/>
+          <w:sz w:val="24"/>
+          <w:szCs w:val="24"/>
+        </w:rPr>
+      </w:pPr>
+      <w:r>
+        <w:rPr>
+          <w:rFonts w:eastAsia="Times New Roman" w:cstheme="minorHAnsi"/>
           <w:b/>
           <w:bCs/>
           <w:sz w:val="24"/>
           <w:szCs w:val="24"/>
-          <w:lang/>
         </w:rPr>
         <w:t>Слайд 3 (Существующие решения и их недостатки)</w:t>
       </w:r>
       <w:r>
         <w:rPr>
-          <w:rFonts w:ascii="Times New Roman" w:eastAsia="Times New Roman" w:hAnsi="Times New Roman" w:cs="Times New Roman"/>
-          <w:sz w:val="24"/>
-          <w:szCs w:val="24"/>
-          <w:lang/>
+          <w:rFonts w:eastAsia="Times New Roman" w:cstheme="minorHAnsi"/>
+          <w:sz w:val="24"/>
+          <w:szCs w:val="24"/>
         </w:rPr>
         <w:br/>
         <w:t>«</w:t>
       </w:r>
       <w:r>
         <w:rPr>
-          <w:rFonts w:ascii="Times New Roman" w:eastAsia="Times New Roman" w:hAnsi="Times New Roman" w:cs="Times New Roman"/>
+          <w:rFonts w:eastAsia="Times New Roman" w:cstheme="minorHAnsi"/>
           <w:sz w:val="24"/>
           <w:szCs w:val="24"/>
           <w:lang w:val="ru-RU"/>
@@ -99,16 +91,15 @@
       </w:r>
       <w:r>
         <w:rPr>
-          <w:rFonts w:ascii="Times New Roman" w:eastAsia="Times New Roman" w:hAnsi="Times New Roman" w:cs="Times New Roman"/>
-          <w:sz w:val="24"/>
-          <w:szCs w:val="24"/>
-          <w:lang/>
+          <w:rFonts w:eastAsia="Times New Roman" w:cstheme="minorHAnsi"/>
+          <w:sz w:val="24"/>
+          <w:szCs w:val="24"/>
         </w:rPr>
         <w:t>лассически</w:t>
       </w:r>
       <w:r>
         <w:rPr>
-          <w:rFonts w:ascii="Times New Roman" w:eastAsia="Times New Roman" w:hAnsi="Times New Roman" w:cs="Times New Roman"/>
+          <w:rFonts w:eastAsia="Times New Roman" w:cstheme="minorHAnsi"/>
           <w:sz w:val="24"/>
           <w:szCs w:val="24"/>
           <w:lang w:val="ru-RU"/>
@@ -117,16 +108,15 @@
       </w:r>
       <w:r>
         <w:rPr>
-          <w:rFonts w:ascii="Times New Roman" w:eastAsia="Times New Roman" w:hAnsi="Times New Roman" w:cs="Times New Roman"/>
-          <w:sz w:val="24"/>
-          <w:szCs w:val="24"/>
-          <w:lang/>
+          <w:rFonts w:eastAsia="Times New Roman" w:cstheme="minorHAnsi"/>
+          <w:sz w:val="24"/>
+          <w:szCs w:val="24"/>
         </w:rPr>
         <w:t xml:space="preserve"> метод</w:t>
       </w:r>
       <w:r>
         <w:rPr>
-          <w:rFonts w:ascii="Times New Roman" w:eastAsia="Times New Roman" w:hAnsi="Times New Roman" w:cs="Times New Roman"/>
+          <w:rFonts w:eastAsia="Times New Roman" w:cstheme="minorHAnsi"/>
           <w:sz w:val="24"/>
           <w:szCs w:val="24"/>
           <w:lang w:val="ru-RU"/>
@@ -135,16 +125,15 @@
       </w:r>
       <w:r>
         <w:rPr>
-          <w:rFonts w:ascii="Times New Roman" w:eastAsia="Times New Roman" w:hAnsi="Times New Roman" w:cs="Times New Roman"/>
-          <w:sz w:val="24"/>
-          <w:szCs w:val="24"/>
-          <w:lang/>
+          <w:rFonts w:eastAsia="Times New Roman" w:cstheme="minorHAnsi"/>
+          <w:sz w:val="24"/>
+          <w:szCs w:val="24"/>
         </w:rPr>
         <w:t xml:space="preserve">, что и статический парсинг, и динамический через Selenium требуют ручного написания и поддержки скриптов-парсеров для каждой структуры. </w:t>
       </w:r>
       <w:r>
         <w:rPr>
-          <w:rFonts w:ascii="Times New Roman" w:eastAsia="Times New Roman" w:hAnsi="Times New Roman" w:cs="Times New Roman"/>
+          <w:rFonts w:eastAsia="Times New Roman" w:cstheme="minorHAnsi"/>
           <w:sz w:val="24"/>
           <w:szCs w:val="24"/>
           <w:lang w:val="ru-RU"/>
@@ -153,16 +142,15 @@
       </w:r>
       <w:r>
         <w:rPr>
-          <w:rFonts w:ascii="Times New Roman" w:eastAsia="Times New Roman" w:hAnsi="Times New Roman" w:cs="Times New Roman"/>
-          <w:sz w:val="24"/>
-          <w:szCs w:val="24"/>
-          <w:lang/>
+          <w:rFonts w:eastAsia="Times New Roman" w:cstheme="minorHAnsi"/>
+          <w:sz w:val="24"/>
+          <w:szCs w:val="24"/>
         </w:rPr>
         <w:t xml:space="preserve"> изменении верстки </w:t>
       </w:r>
       <w:r>
         <w:rPr>
-          <w:rFonts w:ascii="Times New Roman" w:eastAsia="Times New Roman" w:hAnsi="Times New Roman" w:cs="Times New Roman"/>
+          <w:rFonts w:eastAsia="Times New Roman" w:cstheme="minorHAnsi"/>
           <w:sz w:val="24"/>
           <w:szCs w:val="24"/>
           <w:lang w:val="ru-RU"/>
@@ -171,10 +159,9 @@
       </w:r>
       <w:r>
         <w:rPr>
-          <w:rFonts w:ascii="Times New Roman" w:eastAsia="Times New Roman" w:hAnsi="Times New Roman" w:cs="Times New Roman"/>
-          <w:sz w:val="24"/>
-          <w:szCs w:val="24"/>
-          <w:lang/>
+          <w:rFonts w:eastAsia="Times New Roman" w:cstheme="minorHAnsi"/>
+          <w:sz w:val="24"/>
+          <w:szCs w:val="24"/>
         </w:rPr>
         <w:t>парсер ломается, а универсального «one-size-fits-all» решения нет.»</w:t>
       </w:r>
@@ -183,36 +170,34 @@
       <w:pPr>
         <w:spacing w:before="100" w:beforeAutospacing="1" w:after="100" w:afterAutospacing="1" w:line="240" w:lineRule="auto"/>
         <w:rPr>
-          <w:rFonts w:ascii="Times New Roman" w:eastAsia="Times New Roman" w:hAnsi="Times New Roman" w:cs="Times New Roman"/>
-          <w:sz w:val="24"/>
-          <w:szCs w:val="24"/>
-          <w:lang w:val="ru-RU"/>
-        </w:rPr>
-      </w:pPr>
-      <w:r>
-        <w:rPr>
-          <w:rFonts w:ascii="Times New Roman" w:eastAsia="Times New Roman" w:hAnsi="Times New Roman" w:cs="Times New Roman"/>
+          <w:rFonts w:eastAsia="Times New Roman" w:cstheme="minorHAnsi"/>
+          <w:sz w:val="24"/>
+          <w:szCs w:val="24"/>
+          <w:lang w:val="ru-RU"/>
+        </w:rPr>
+      </w:pPr>
+      <w:r>
+        <w:rPr>
+          <w:rFonts w:eastAsia="Times New Roman" w:cstheme="minorHAnsi"/>
           <w:b/>
           <w:bCs/>
           <w:sz w:val="24"/>
           <w:szCs w:val="24"/>
-          <w:lang/>
         </w:rPr>
         <w:t>Слайд 4 (LLM-подход и семантический кэш)</w:t>
       </w:r>
       <w:r>
         <w:rPr>
-          <w:rFonts w:ascii="Times New Roman" w:eastAsia="Times New Roman" w:hAnsi="Times New Roman" w:cs="Times New Roman"/>
-          <w:sz w:val="24"/>
-          <w:szCs w:val="24"/>
-          <w:lang/>
+          <w:rFonts w:eastAsia="Times New Roman" w:cstheme="minorHAnsi"/>
+          <w:sz w:val="24"/>
+          <w:szCs w:val="24"/>
         </w:rPr>
         <w:br/>
         <w:t>«</w:t>
       </w:r>
       <w:r>
         <w:rPr>
-          <w:rFonts w:ascii="Times New Roman" w:eastAsia="Times New Roman" w:hAnsi="Times New Roman" w:cs="Times New Roman"/>
+          <w:rFonts w:eastAsia="Times New Roman" w:cstheme="minorHAnsi"/>
           <w:sz w:val="24"/>
           <w:szCs w:val="24"/>
           <w:lang w:val="ru-RU"/>
@@ -222,7 +207,7 @@
       <w:proofErr w:type="spellStart"/>
       <w:r>
         <w:rPr>
-          <w:rFonts w:ascii="Times New Roman" w:eastAsia="Times New Roman" w:hAnsi="Times New Roman" w:cs="Times New Roman"/>
+          <w:rFonts w:eastAsia="Times New Roman" w:cstheme="minorHAnsi"/>
           <w:sz w:val="24"/>
           <w:szCs w:val="24"/>
           <w:lang w:val="ru-RU"/>
@@ -232,7 +217,7 @@
       <w:proofErr w:type="spellEnd"/>
       <w:r>
         <w:rPr>
-          <w:rFonts w:ascii="Times New Roman" w:eastAsia="Times New Roman" w:hAnsi="Times New Roman" w:cs="Times New Roman"/>
+          <w:rFonts w:eastAsia="Times New Roman" w:cstheme="minorHAnsi"/>
           <w:sz w:val="24"/>
           <w:szCs w:val="24"/>
           <w:lang w:val="ru-RU"/>
@@ -241,25 +226,23 @@
       </w:r>
       <w:r>
         <w:rPr>
-          <w:rFonts w:ascii="Times New Roman" w:eastAsia="Times New Roman" w:hAnsi="Times New Roman" w:cs="Times New Roman"/>
-          <w:sz w:val="24"/>
-          <w:szCs w:val="24"/>
-          <w:lang/>
+          <w:rFonts w:eastAsia="Times New Roman" w:cstheme="minorHAnsi"/>
+          <w:sz w:val="24"/>
+          <w:szCs w:val="24"/>
         </w:rPr>
         <w:br/>
       </w:r>
       <w:r>
         <w:rPr>
-          <w:rFonts w:ascii="Times New Roman" w:eastAsia="Times New Roman" w:hAnsi="Times New Roman" w:cs="Times New Roman"/>
-          <w:sz w:val="24"/>
-          <w:szCs w:val="24"/>
-          <w:lang/>
+          <w:rFonts w:eastAsia="Times New Roman" w:cstheme="minorHAnsi"/>
+          <w:sz w:val="24"/>
+          <w:szCs w:val="24"/>
         </w:rPr>
         <w:t xml:space="preserve">В проекте </w:t>
       </w:r>
       <w:r>
         <w:rPr>
-          <w:rFonts w:ascii="Times New Roman" w:eastAsia="Times New Roman" w:hAnsi="Times New Roman" w:cs="Times New Roman"/>
+          <w:rFonts w:eastAsia="Times New Roman" w:cstheme="minorHAnsi"/>
           <w:sz w:val="24"/>
           <w:szCs w:val="24"/>
           <w:lang w:val="ru-RU"/>
@@ -269,7 +252,7 @@
       <w:proofErr w:type="spellStart"/>
       <w:r>
         <w:rPr>
-          <w:rFonts w:ascii="Times New Roman" w:eastAsia="Times New Roman" w:hAnsi="Times New Roman" w:cs="Times New Roman"/>
+          <w:rFonts w:eastAsia="Times New Roman" w:cstheme="minorHAnsi"/>
           <w:sz w:val="24"/>
           <w:szCs w:val="24"/>
           <w:lang w:val="ru-RU"/>
@@ -279,7 +262,7 @@
       <w:proofErr w:type="spellEnd"/>
       <w:r>
         <w:rPr>
-          <w:rFonts w:ascii="Times New Roman" w:eastAsia="Times New Roman" w:hAnsi="Times New Roman" w:cs="Times New Roman"/>
+          <w:rFonts w:eastAsia="Times New Roman" w:cstheme="minorHAnsi"/>
           <w:sz w:val="24"/>
           <w:szCs w:val="24"/>
           <w:lang w:val="ru-RU"/>
@@ -288,16 +271,15 @@
       </w:r>
       <w:r>
         <w:rPr>
-          <w:rFonts w:ascii="Times New Roman" w:eastAsia="Times New Roman" w:hAnsi="Times New Roman" w:cs="Times New Roman"/>
-          <w:sz w:val="24"/>
-          <w:szCs w:val="24"/>
-          <w:lang/>
+          <w:rFonts w:eastAsia="Times New Roman" w:cstheme="minorHAnsi"/>
+          <w:sz w:val="24"/>
+          <w:szCs w:val="24"/>
         </w:rPr>
         <w:br/>
       </w:r>
       <w:r>
         <w:rPr>
-          <w:rFonts w:ascii="Times New Roman" w:eastAsia="Times New Roman" w:hAnsi="Times New Roman" w:cs="Times New Roman"/>
+          <w:rFonts w:eastAsia="Times New Roman" w:cstheme="minorHAnsi"/>
           <w:sz w:val="24"/>
           <w:szCs w:val="24"/>
           <w:lang w:val="ru-RU"/>
@@ -306,16 +288,15 @@
       </w:r>
       <w:r>
         <w:rPr>
-          <w:rFonts w:ascii="Times New Roman" w:eastAsia="Times New Roman" w:hAnsi="Times New Roman" w:cs="Times New Roman"/>
-          <w:sz w:val="24"/>
-          <w:szCs w:val="24"/>
-          <w:lang/>
+          <w:rFonts w:eastAsia="Times New Roman" w:cstheme="minorHAnsi"/>
+          <w:sz w:val="24"/>
+          <w:szCs w:val="24"/>
         </w:rPr>
         <w:t xml:space="preserve">В </w:t>
       </w:r>
       <w:r>
         <w:rPr>
-          <w:rFonts w:ascii="Times New Roman" w:eastAsia="Times New Roman" w:hAnsi="Times New Roman" w:cs="Times New Roman"/>
+          <w:rFonts w:eastAsia="Times New Roman" w:cstheme="minorHAnsi"/>
           <w:sz w:val="24"/>
           <w:szCs w:val="24"/>
           <w:lang w:val="ru-RU"/>
@@ -324,25 +305,23 @@
       </w:r>
       <w:r>
         <w:rPr>
-          <w:rFonts w:ascii="Times New Roman" w:eastAsia="Times New Roman" w:hAnsi="Times New Roman" w:cs="Times New Roman"/>
-          <w:sz w:val="24"/>
-          <w:szCs w:val="24"/>
-          <w:lang/>
+          <w:rFonts w:eastAsia="Times New Roman" w:cstheme="minorHAnsi"/>
+          <w:sz w:val="24"/>
+          <w:szCs w:val="24"/>
         </w:rPr>
         <w:t xml:space="preserve">Structuring модель извлекает ответ на запрос пользователя напрямую из очищенного текста страницы. </w:t>
       </w:r>
       <w:r>
         <w:rPr>
-          <w:rFonts w:ascii="Times New Roman" w:eastAsia="Times New Roman" w:hAnsi="Times New Roman" w:cs="Times New Roman"/>
-          <w:sz w:val="24"/>
-          <w:szCs w:val="24"/>
-          <w:lang/>
+          <w:rFonts w:eastAsia="Times New Roman" w:cstheme="minorHAnsi"/>
+          <w:sz w:val="24"/>
+          <w:szCs w:val="24"/>
         </w:rPr>
         <w:br/>
       </w:r>
       <w:r>
         <w:rPr>
-          <w:rFonts w:ascii="Times New Roman" w:eastAsia="Times New Roman" w:hAnsi="Times New Roman" w:cs="Times New Roman"/>
+          <w:rFonts w:eastAsia="Times New Roman" w:cstheme="minorHAnsi"/>
           <w:sz w:val="24"/>
           <w:szCs w:val="24"/>
           <w:lang w:val="ru-RU"/>
@@ -351,16 +330,15 @@
       </w:r>
       <w:r>
         <w:rPr>
-          <w:rFonts w:ascii="Times New Roman" w:eastAsia="Times New Roman" w:hAnsi="Times New Roman" w:cs="Times New Roman"/>
-          <w:sz w:val="24"/>
-          <w:szCs w:val="24"/>
-          <w:lang/>
+          <w:rFonts w:eastAsia="Times New Roman" w:cstheme="minorHAnsi"/>
+          <w:sz w:val="24"/>
+          <w:szCs w:val="24"/>
         </w:rPr>
         <w:t>В режиме Codegen</w:t>
       </w:r>
       <w:r>
         <w:rPr>
-          <w:rFonts w:ascii="Times New Roman" w:eastAsia="Times New Roman" w:hAnsi="Times New Roman" w:cs="Times New Roman"/>
+          <w:rFonts w:eastAsia="Times New Roman" w:cstheme="minorHAnsi"/>
           <w:sz w:val="24"/>
           <w:szCs w:val="24"/>
           <w:lang w:val="ru-RU"/>
@@ -369,16 +347,15 @@
       </w:r>
       <w:r>
         <w:rPr>
-          <w:rFonts w:ascii="Times New Roman" w:eastAsia="Times New Roman" w:hAnsi="Times New Roman" w:cs="Times New Roman"/>
-          <w:sz w:val="24"/>
-          <w:szCs w:val="24"/>
-          <w:lang/>
+          <w:rFonts w:eastAsia="Times New Roman" w:cstheme="minorHAnsi"/>
+          <w:sz w:val="24"/>
+          <w:szCs w:val="24"/>
         </w:rPr>
         <w:t>ервая модель</w:t>
       </w:r>
       <w:r>
         <w:rPr>
-          <w:rFonts w:ascii="Times New Roman" w:eastAsia="Times New Roman" w:hAnsi="Times New Roman" w:cs="Times New Roman"/>
+          <w:rFonts w:eastAsia="Times New Roman" w:cstheme="minorHAnsi"/>
           <w:sz w:val="24"/>
           <w:szCs w:val="24"/>
           <w:lang w:val="ru-RU"/>
@@ -387,16 +364,15 @@
       </w:r>
       <w:r>
         <w:rPr>
-          <w:rFonts w:ascii="Times New Roman" w:eastAsia="Times New Roman" w:hAnsi="Times New Roman" w:cs="Times New Roman"/>
-          <w:sz w:val="24"/>
-          <w:szCs w:val="24"/>
-          <w:lang/>
+          <w:rFonts w:eastAsia="Times New Roman" w:cstheme="minorHAnsi"/>
+          <w:sz w:val="24"/>
+          <w:szCs w:val="24"/>
         </w:rPr>
         <w:t xml:space="preserve"> HintGen генерирует подсказки, </w:t>
       </w:r>
       <w:r>
         <w:rPr>
-          <w:rFonts w:ascii="Times New Roman" w:eastAsia="Times New Roman" w:hAnsi="Times New Roman" w:cs="Times New Roman"/>
+          <w:rFonts w:eastAsia="Times New Roman" w:cstheme="minorHAnsi"/>
           <w:sz w:val="24"/>
           <w:szCs w:val="24"/>
           <w:lang w:val="ru-RU"/>
@@ -405,16 +381,15 @@
       </w:r>
       <w:r>
         <w:rPr>
-          <w:rFonts w:ascii="Times New Roman" w:eastAsia="Times New Roman" w:hAnsi="Times New Roman" w:cs="Times New Roman"/>
-          <w:sz w:val="24"/>
-          <w:szCs w:val="24"/>
-          <w:lang/>
+          <w:rFonts w:eastAsia="Times New Roman" w:cstheme="minorHAnsi"/>
+          <w:sz w:val="24"/>
+          <w:szCs w:val="24"/>
         </w:rPr>
         <w:t xml:space="preserve">селекторы и </w:t>
       </w:r>
       <w:r>
         <w:rPr>
-          <w:rFonts w:ascii="Times New Roman" w:eastAsia="Times New Roman" w:hAnsi="Times New Roman" w:cs="Times New Roman"/>
+          <w:rFonts w:eastAsia="Times New Roman" w:cstheme="minorHAnsi"/>
           <w:sz w:val="24"/>
           <w:szCs w:val="24"/>
           <w:lang w:val="ru-RU"/>
@@ -423,16 +398,15 @@
       </w:r>
       <w:r>
         <w:rPr>
-          <w:rFonts w:ascii="Times New Roman" w:eastAsia="Times New Roman" w:hAnsi="Times New Roman" w:cs="Times New Roman"/>
-          <w:sz w:val="24"/>
-          <w:szCs w:val="24"/>
-          <w:lang/>
+          <w:rFonts w:eastAsia="Times New Roman" w:cstheme="minorHAnsi"/>
+          <w:sz w:val="24"/>
+          <w:szCs w:val="24"/>
         </w:rPr>
         <w:t>few-shot</w:t>
       </w:r>
       <w:r>
         <w:rPr>
-          <w:rFonts w:ascii="Times New Roman" w:eastAsia="Times New Roman" w:hAnsi="Times New Roman" w:cs="Times New Roman"/>
+          <w:rFonts w:eastAsia="Times New Roman" w:cstheme="minorHAnsi"/>
           <w:sz w:val="24"/>
           <w:szCs w:val="24"/>
           <w:lang w:val="ru-RU"/>
@@ -441,16 +415,15 @@
       </w:r>
       <w:r>
         <w:rPr>
-          <w:rFonts w:ascii="Times New Roman" w:eastAsia="Times New Roman" w:hAnsi="Times New Roman" w:cs="Times New Roman"/>
-          <w:sz w:val="24"/>
-          <w:szCs w:val="24"/>
-          <w:lang/>
+          <w:rFonts w:eastAsia="Times New Roman" w:cstheme="minorHAnsi"/>
+          <w:sz w:val="24"/>
+          <w:szCs w:val="24"/>
         </w:rPr>
         <w:t>примеры</w:t>
       </w:r>
       <w:r>
         <w:rPr>
-          <w:rFonts w:ascii="Times New Roman" w:eastAsia="Times New Roman" w:hAnsi="Times New Roman" w:cs="Times New Roman"/>
+          <w:rFonts w:eastAsia="Times New Roman" w:cstheme="minorHAnsi"/>
           <w:sz w:val="24"/>
           <w:szCs w:val="24"/>
           <w:lang w:val="ru-RU"/>
@@ -459,7 +432,7 @@
       </w:r>
       <w:r>
         <w:rPr>
-          <w:rFonts w:ascii="Times New Roman" w:eastAsia="Times New Roman" w:hAnsi="Times New Roman" w:cs="Times New Roman"/>
+          <w:rFonts w:eastAsia="Times New Roman" w:cstheme="minorHAnsi"/>
           <w:sz w:val="24"/>
           <w:szCs w:val="24"/>
           <w:lang w:val="ru-RU"/>
@@ -468,7 +441,7 @@
       </w:r>
       <w:r>
         <w:rPr>
-          <w:rFonts w:ascii="Times New Roman" w:eastAsia="Times New Roman" w:hAnsi="Times New Roman" w:cs="Times New Roman"/>
+          <w:rFonts w:eastAsia="Times New Roman" w:cstheme="minorHAnsi"/>
           <w:sz w:val="24"/>
           <w:szCs w:val="24"/>
           <w:lang w:val="ru-RU"/>
@@ -477,16 +450,15 @@
       </w:r>
       <w:r>
         <w:rPr>
-          <w:rFonts w:ascii="Times New Roman" w:eastAsia="Times New Roman" w:hAnsi="Times New Roman" w:cs="Times New Roman"/>
-          <w:sz w:val="24"/>
-          <w:szCs w:val="24"/>
-          <w:lang/>
+          <w:rFonts w:eastAsia="Times New Roman" w:cstheme="minorHAnsi"/>
+          <w:sz w:val="24"/>
+          <w:szCs w:val="24"/>
         </w:rPr>
         <w:t xml:space="preserve"> </w:t>
       </w:r>
       <w:r>
         <w:rPr>
-          <w:rFonts w:ascii="Times New Roman" w:eastAsia="Times New Roman" w:hAnsi="Times New Roman" w:cs="Times New Roman"/>
+          <w:rFonts w:eastAsia="Times New Roman" w:cstheme="minorHAnsi"/>
           <w:sz w:val="24"/>
           <w:szCs w:val="24"/>
           <w:lang w:val="ru-RU"/>
@@ -495,34 +467,31 @@
       </w:r>
       <w:r>
         <w:rPr>
-          <w:rFonts w:ascii="Times New Roman" w:eastAsia="Times New Roman" w:hAnsi="Times New Roman" w:cs="Times New Roman"/>
-          <w:sz w:val="24"/>
-          <w:szCs w:val="24"/>
-          <w:lang/>
+          <w:rFonts w:eastAsia="Times New Roman" w:cstheme="minorHAnsi"/>
+          <w:sz w:val="24"/>
+          <w:szCs w:val="24"/>
         </w:rPr>
         <w:t xml:space="preserve"> вторая модель CodeGen на их основе создаёт Python-скрипт-парсер и выполняет его.</w:t>
       </w:r>
       <w:r>
         <w:rPr>
-          <w:rFonts w:ascii="Times New Roman" w:eastAsia="Times New Roman" w:hAnsi="Times New Roman" w:cs="Times New Roman"/>
-          <w:sz w:val="24"/>
-          <w:szCs w:val="24"/>
-          <w:lang/>
+          <w:rFonts w:eastAsia="Times New Roman" w:cstheme="minorHAnsi"/>
+          <w:sz w:val="24"/>
+          <w:szCs w:val="24"/>
         </w:rPr>
         <w:br/>
       </w:r>
       <w:r>
         <w:rPr>
-          <w:rFonts w:ascii="Times New Roman" w:eastAsia="Times New Roman" w:hAnsi="Times New Roman" w:cs="Times New Roman"/>
-          <w:sz w:val="24"/>
-          <w:szCs w:val="24"/>
-          <w:lang/>
+          <w:rFonts w:eastAsia="Times New Roman" w:cstheme="minorHAnsi"/>
+          <w:sz w:val="24"/>
+          <w:szCs w:val="24"/>
         </w:rPr>
         <w:br/>
       </w:r>
       <w:r>
         <w:rPr>
-          <w:rFonts w:ascii="Times New Roman" w:eastAsia="Times New Roman" w:hAnsi="Times New Roman" w:cs="Times New Roman"/>
+          <w:rFonts w:eastAsia="Times New Roman" w:cstheme="minorHAnsi"/>
           <w:sz w:val="24"/>
           <w:szCs w:val="24"/>
           <w:lang w:val="ru-RU"/>
@@ -531,7 +500,7 @@
       </w:r>
       <w:r>
         <w:rPr>
-          <w:rFonts w:ascii="Times New Roman" w:eastAsia="Times New Roman" w:hAnsi="Times New Roman" w:cs="Times New Roman"/>
+          <w:rFonts w:eastAsia="Times New Roman" w:cstheme="minorHAnsi"/>
           <w:sz w:val="24"/>
           <w:szCs w:val="24"/>
           <w:lang w:val="en-US"/>
@@ -540,26 +509,17 @@
       </w:r>
       <w:r>
         <w:rPr>
-          <w:rFonts w:ascii="Times New Roman" w:eastAsia="Times New Roman" w:hAnsi="Times New Roman" w:cs="Times New Roman"/>
-          <w:sz w:val="24"/>
-          <w:szCs w:val="24"/>
-          <w:lang w:val="ru-RU"/>
-        </w:rPr>
-        <w:t xml:space="preserve"> </w:t>
-      </w:r>
-      <w:r>
-        <w:rPr>
-          <w:rFonts w:ascii="Times New Roman" w:eastAsia="Times New Roman" w:hAnsi="Times New Roman" w:cs="Times New Roman"/>
-          <w:sz w:val="24"/>
-          <w:szCs w:val="24"/>
-          <w:lang w:val="ru-RU"/>
-        </w:rPr>
-        <w:t xml:space="preserve">и время </w:t>
+          <w:rFonts w:eastAsia="Times New Roman" w:cstheme="minorHAnsi"/>
+          <w:sz w:val="24"/>
+          <w:szCs w:val="24"/>
+          <w:lang w:val="ru-RU"/>
+        </w:rPr>
+        <w:t xml:space="preserve"> и время </w:t>
       </w:r>
       <w:proofErr w:type="spellStart"/>
       <w:r>
         <w:rPr>
-          <w:rFonts w:ascii="Times New Roman" w:eastAsia="Times New Roman" w:hAnsi="Times New Roman" w:cs="Times New Roman"/>
+          <w:rFonts w:eastAsia="Times New Roman" w:cstheme="minorHAnsi"/>
           <w:sz w:val="24"/>
           <w:szCs w:val="24"/>
           <w:lang w:val="ru-RU"/>
@@ -569,7 +529,7 @@
       <w:proofErr w:type="spellEnd"/>
       <w:r>
         <w:rPr>
-          <w:rFonts w:ascii="Times New Roman" w:eastAsia="Times New Roman" w:hAnsi="Times New Roman" w:cs="Times New Roman"/>
+          <w:rFonts w:eastAsia="Times New Roman" w:cstheme="minorHAnsi"/>
           <w:sz w:val="24"/>
           <w:szCs w:val="24"/>
           <w:lang w:val="ru-RU"/>
@@ -578,7 +538,7 @@
       </w:r>
       <w:r>
         <w:rPr>
-          <w:rFonts w:ascii="Times New Roman" w:eastAsia="Times New Roman" w:hAnsi="Times New Roman" w:cs="Times New Roman"/>
+          <w:rFonts w:eastAsia="Times New Roman" w:cstheme="minorHAnsi"/>
           <w:sz w:val="24"/>
           <w:szCs w:val="24"/>
           <w:lang w:val="ru-RU"/>
@@ -588,16 +548,15 @@
       </w:r>
       <w:r>
         <w:rPr>
-          <w:rFonts w:ascii="Times New Roman" w:eastAsia="Times New Roman" w:hAnsi="Times New Roman" w:cs="Times New Roman"/>
-          <w:sz w:val="24"/>
-          <w:szCs w:val="24"/>
-          <w:lang/>
+          <w:rFonts w:eastAsia="Times New Roman" w:cstheme="minorHAnsi"/>
+          <w:sz w:val="24"/>
+          <w:szCs w:val="24"/>
         </w:rPr>
         <w:t>SQLite</w:t>
       </w:r>
       <w:r>
         <w:rPr>
-          <w:rFonts w:ascii="Times New Roman" w:eastAsia="Times New Roman" w:hAnsi="Times New Roman" w:cs="Times New Roman"/>
+          <w:rFonts w:eastAsia="Times New Roman" w:cstheme="minorHAnsi"/>
           <w:sz w:val="24"/>
           <w:szCs w:val="24"/>
           <w:lang w:val="ru-RU"/>
@@ -607,7 +566,7 @@
       <w:proofErr w:type="spellStart"/>
       <w:r>
         <w:rPr>
-          <w:rFonts w:ascii="Times New Roman" w:eastAsia="Times New Roman" w:hAnsi="Times New Roman" w:cs="Times New Roman"/>
+          <w:rFonts w:eastAsia="Times New Roman" w:cstheme="minorHAnsi"/>
           <w:sz w:val="24"/>
           <w:szCs w:val="24"/>
           <w:lang w:val="ru-RU"/>
@@ -617,25 +576,35 @@
       <w:proofErr w:type="spellEnd"/>
       <w:r>
         <w:rPr>
-          <w:rFonts w:ascii="Times New Roman" w:eastAsia="Times New Roman" w:hAnsi="Times New Roman" w:cs="Times New Roman"/>
-          <w:sz w:val="24"/>
-          <w:szCs w:val="24"/>
-          <w:lang w:val="ru-RU"/>
-        </w:rPr>
-        <w:t xml:space="preserve"> кода-парсера, а так же</w:t>
-      </w:r>
-      <w:r>
-        <w:rPr>
-          <w:rFonts w:ascii="Times New Roman" w:eastAsia="Times New Roman" w:hAnsi="Times New Roman" w:cs="Times New Roman"/>
-          <w:sz w:val="24"/>
-          <w:szCs w:val="24"/>
-          <w:lang/>
+          <w:rFonts w:eastAsia="Times New Roman" w:cstheme="minorHAnsi"/>
+          <w:sz w:val="24"/>
+          <w:szCs w:val="24"/>
+          <w:lang w:val="ru-RU"/>
+        </w:rPr>
+        <w:t xml:space="preserve"> кода-парсера, а </w:t>
+      </w:r>
+      <w:proofErr w:type="gramStart"/>
+      <w:r>
+        <w:rPr>
+          <w:rFonts w:eastAsia="Times New Roman" w:cstheme="minorHAnsi"/>
+          <w:sz w:val="24"/>
+          <w:szCs w:val="24"/>
+          <w:lang w:val="ru-RU"/>
+        </w:rPr>
+        <w:t>так же</w:t>
+      </w:r>
+      <w:proofErr w:type="gramEnd"/>
+      <w:r>
+        <w:rPr>
+          <w:rFonts w:eastAsia="Times New Roman" w:cstheme="minorHAnsi"/>
+          <w:sz w:val="24"/>
+          <w:szCs w:val="24"/>
         </w:rPr>
         <w:t xml:space="preserve"> </w:t>
       </w:r>
       <w:r>
         <w:rPr>
-          <w:rFonts w:ascii="Times New Roman" w:eastAsia="Times New Roman" w:hAnsi="Times New Roman" w:cs="Times New Roman"/>
+          <w:rFonts w:eastAsia="Times New Roman" w:cstheme="minorHAnsi"/>
           <w:sz w:val="24"/>
           <w:szCs w:val="24"/>
           <w:lang w:val="ru-RU"/>
@@ -644,16 +613,15 @@
       </w:r>
       <w:r>
         <w:rPr>
-          <w:rFonts w:ascii="Times New Roman" w:eastAsia="Times New Roman" w:hAnsi="Times New Roman" w:cs="Times New Roman"/>
-          <w:sz w:val="24"/>
-          <w:szCs w:val="24"/>
-          <w:lang/>
+          <w:rFonts w:eastAsia="Times New Roman" w:cstheme="minorHAnsi"/>
+          <w:sz w:val="24"/>
+          <w:szCs w:val="24"/>
         </w:rPr>
         <w:t>ChromaDB</w:t>
       </w:r>
       <w:r>
         <w:rPr>
-          <w:rFonts w:ascii="Times New Roman" w:eastAsia="Times New Roman" w:hAnsi="Times New Roman" w:cs="Times New Roman"/>
+          <w:rFonts w:eastAsia="Times New Roman" w:cstheme="minorHAnsi"/>
           <w:sz w:val="24"/>
           <w:szCs w:val="24"/>
           <w:lang w:val="ru-RU"/>
@@ -662,7 +630,7 @@
       </w:r>
       <w:r>
         <w:rPr>
-          <w:rFonts w:ascii="Times New Roman" w:eastAsia="Times New Roman" w:hAnsi="Times New Roman" w:cs="Times New Roman"/>
+          <w:rFonts w:eastAsia="Times New Roman" w:cstheme="minorHAnsi"/>
           <w:sz w:val="24"/>
           <w:szCs w:val="24"/>
           <w:lang w:val="en-US"/>
@@ -671,34 +639,24 @@
       </w:r>
       <w:r>
         <w:rPr>
-          <w:rFonts w:ascii="Times New Roman" w:eastAsia="Times New Roman" w:hAnsi="Times New Roman" w:cs="Times New Roman"/>
-          <w:sz w:val="24"/>
-          <w:szCs w:val="24"/>
-          <w:lang w:val="ru-RU"/>
-        </w:rPr>
-        <w:t xml:space="preserve"> </w:t>
-      </w:r>
-      <w:r>
-        <w:rPr>
-          <w:rFonts w:ascii="Times New Roman" w:eastAsia="Times New Roman" w:hAnsi="Times New Roman" w:cs="Times New Roman"/>
-          <w:sz w:val="24"/>
-          <w:szCs w:val="24"/>
-          <w:lang w:val="ru-RU"/>
-        </w:rPr>
-        <w:t>представления запросов.  П</w:t>
-      </w:r>
-      <w:r>
-        <w:rPr>
-          <w:rFonts w:ascii="Times New Roman" w:eastAsia="Times New Roman" w:hAnsi="Times New Roman" w:cs="Times New Roman"/>
-          <w:sz w:val="24"/>
-          <w:szCs w:val="24"/>
-          <w:lang/>
+          <w:rFonts w:eastAsia="Times New Roman" w:cstheme="minorHAnsi"/>
+          <w:sz w:val="24"/>
+          <w:szCs w:val="24"/>
+          <w:lang w:val="ru-RU"/>
+        </w:rPr>
+        <w:t xml:space="preserve"> представления запросов.  П</w:t>
+      </w:r>
+      <w:r>
+        <w:rPr>
+          <w:rFonts w:eastAsia="Times New Roman" w:cstheme="minorHAnsi"/>
+          <w:sz w:val="24"/>
+          <w:szCs w:val="24"/>
         </w:rPr>
         <w:t xml:space="preserve">ри повторных или </w:t>
       </w:r>
       <w:r>
         <w:rPr>
-          <w:rFonts w:ascii="Times New Roman" w:eastAsia="Times New Roman" w:hAnsi="Times New Roman" w:cs="Times New Roman"/>
+          <w:rFonts w:eastAsia="Times New Roman" w:cstheme="minorHAnsi"/>
           <w:sz w:val="24"/>
           <w:szCs w:val="24"/>
           <w:lang w:val="ru-RU"/>
@@ -707,16 +665,15 @@
       </w:r>
       <w:r>
         <w:rPr>
-          <w:rFonts w:ascii="Times New Roman" w:eastAsia="Times New Roman" w:hAnsi="Times New Roman" w:cs="Times New Roman"/>
-          <w:sz w:val="24"/>
-          <w:szCs w:val="24"/>
-          <w:lang/>
+          <w:rFonts w:eastAsia="Times New Roman" w:cstheme="minorHAnsi"/>
+          <w:sz w:val="24"/>
+          <w:szCs w:val="24"/>
         </w:rPr>
         <w:t xml:space="preserve">похожих запросах </w:t>
       </w:r>
       <w:r>
         <w:rPr>
-          <w:rFonts w:ascii="Times New Roman" w:eastAsia="Times New Roman" w:hAnsi="Times New Roman" w:cs="Times New Roman"/>
+          <w:rFonts w:eastAsia="Times New Roman" w:cstheme="minorHAnsi"/>
           <w:sz w:val="24"/>
           <w:szCs w:val="24"/>
           <w:lang w:val="ru-RU"/>
@@ -725,7 +682,7 @@
       </w:r>
       <w:r>
         <w:rPr>
-          <w:rFonts w:ascii="Times New Roman" w:eastAsia="Times New Roman" w:hAnsi="Times New Roman" w:cs="Times New Roman"/>
+          <w:rFonts w:eastAsia="Times New Roman" w:cstheme="minorHAnsi"/>
           <w:sz w:val="24"/>
           <w:szCs w:val="24"/>
           <w:lang w:val="en-US"/>
@@ -734,7 +691,7 @@
       </w:r>
       <w:r>
         <w:rPr>
-          <w:rFonts w:ascii="Times New Roman" w:eastAsia="Times New Roman" w:hAnsi="Times New Roman" w:cs="Times New Roman"/>
+          <w:rFonts w:eastAsia="Times New Roman" w:cstheme="minorHAnsi"/>
           <w:sz w:val="24"/>
           <w:szCs w:val="24"/>
           <w:lang w:val="ru-RU"/>
@@ -746,57 +703,44 @@
       <w:pPr>
         <w:spacing w:before="100" w:beforeAutospacing="1" w:after="100" w:afterAutospacing="1" w:line="240" w:lineRule="auto"/>
         <w:rPr>
-          <w:rFonts w:ascii="Times New Roman" w:eastAsia="Times New Roman" w:hAnsi="Times New Roman" w:cs="Times New Roman"/>
-          <w:sz w:val="24"/>
-          <w:szCs w:val="24"/>
-          <w:lang/>
-        </w:rPr>
-      </w:pPr>
-      <w:r>
-        <w:rPr>
-          <w:rFonts w:ascii="Times New Roman" w:eastAsia="Times New Roman" w:hAnsi="Times New Roman" w:cs="Times New Roman"/>
+          <w:rFonts w:eastAsia="Times New Roman" w:cstheme="minorHAnsi"/>
+          <w:sz w:val="24"/>
+          <w:szCs w:val="24"/>
+        </w:rPr>
+      </w:pPr>
+      <w:r>
+        <w:rPr>
+          <w:rFonts w:eastAsia="Times New Roman" w:cstheme="minorHAnsi"/>
           <w:b/>
           <w:bCs/>
           <w:sz w:val="24"/>
           <w:szCs w:val="24"/>
-          <w:lang/>
         </w:rPr>
         <w:t>Слайд 5 (Постановка задачи)</w:t>
       </w:r>
       <w:r>
         <w:rPr>
-          <w:rFonts w:ascii="Times New Roman" w:eastAsia="Times New Roman" w:hAnsi="Times New Roman" w:cs="Times New Roman"/>
-          <w:sz w:val="24"/>
-          <w:szCs w:val="24"/>
-          <w:lang/>
+          <w:rFonts w:eastAsia="Times New Roman" w:cstheme="minorHAnsi"/>
+          <w:sz w:val="24"/>
+          <w:szCs w:val="24"/>
         </w:rPr>
         <w:br/>
         <w:t xml:space="preserve">«Цель проекта </w:t>
       </w:r>
       <w:r>
         <w:rPr>
-          <w:rFonts w:ascii="Times New Roman" w:eastAsia="Times New Roman" w:hAnsi="Times New Roman" w:cs="Times New Roman"/>
-          <w:sz w:val="24"/>
-          <w:szCs w:val="24"/>
-          <w:lang w:val="ru-RU"/>
-        </w:rPr>
-        <w:t xml:space="preserve">- </w:t>
-      </w:r>
-      <w:r>
-        <w:rPr>
-          <w:rFonts w:ascii="Times New Roman" w:eastAsia="Times New Roman" w:hAnsi="Times New Roman" w:cs="Times New Roman"/>
-          <w:sz w:val="24"/>
-          <w:szCs w:val="24"/>
-          <w:lang w:val="ru-RU"/>
-        </w:rPr>
-        <w:t>оптимизировать сбор данных из открытых веб-источников за счёт автоматизации написания парсеров веб-страниц с помощью больших языковых моделей (LLM)</w:t>
-      </w:r>
-      <w:r>
-        <w:rPr>
-          <w:rFonts w:ascii="Times New Roman" w:eastAsia="Times New Roman" w:hAnsi="Times New Roman" w:cs="Times New Roman"/>
-          <w:sz w:val="24"/>
-          <w:szCs w:val="24"/>
-          <w:lang/>
+          <w:rFonts w:eastAsia="Times New Roman" w:cstheme="minorHAnsi"/>
+          <w:sz w:val="24"/>
+          <w:szCs w:val="24"/>
+          <w:lang w:val="ru-RU"/>
+        </w:rPr>
+        <w:t>- оптимизировать сбор данных из открытых веб-источников за счёт автоматизации написания парсеров веб-страниц с помощью больших языковых моделей (LLM)</w:t>
+      </w:r>
+      <w:r>
+        <w:rPr>
+          <w:rFonts w:eastAsia="Times New Roman" w:cstheme="minorHAnsi"/>
+          <w:sz w:val="24"/>
+          <w:szCs w:val="24"/>
         </w:rPr>
         <w:t>. Для этого выделены шесть задач: определение типа страницы; две стратегии очистки HTML; внедрение режимов Structuring и Codegen; построение семантического кэша; разработка веб-интерфейсов; проведение экспериментального исследования.»</w:t>
       </w:r>
@@ -805,29 +749,26 @@
       <w:pPr>
         <w:spacing w:before="100" w:beforeAutospacing="1" w:after="100" w:afterAutospacing="1" w:line="240" w:lineRule="auto"/>
         <w:rPr>
-          <w:rFonts w:ascii="Times New Roman" w:eastAsia="Times New Roman" w:hAnsi="Times New Roman" w:cs="Times New Roman"/>
-          <w:sz w:val="24"/>
-          <w:szCs w:val="24"/>
-          <w:lang/>
-        </w:rPr>
-      </w:pPr>
-      <w:r>
-        <w:rPr>
-          <w:rFonts w:ascii="Times New Roman" w:eastAsia="Times New Roman" w:hAnsi="Times New Roman" w:cs="Times New Roman"/>
+          <w:rFonts w:eastAsia="Times New Roman" w:cstheme="minorHAnsi"/>
+          <w:sz w:val="24"/>
+          <w:szCs w:val="24"/>
+        </w:rPr>
+      </w:pPr>
+      <w:r>
+        <w:rPr>
+          <w:rFonts w:eastAsia="Times New Roman" w:cstheme="minorHAnsi"/>
           <w:b/>
           <w:bCs/>
           <w:sz w:val="24"/>
           <w:szCs w:val="24"/>
-          <w:lang/>
         </w:rPr>
         <w:t>Слайд 6 (Архитектура решения)</w:t>
       </w:r>
       <w:r>
         <w:rPr>
-          <w:rFonts w:ascii="Times New Roman" w:eastAsia="Times New Roman" w:hAnsi="Times New Roman" w:cs="Times New Roman"/>
-          <w:sz w:val="24"/>
-          <w:szCs w:val="24"/>
-          <w:lang/>
+          <w:rFonts w:eastAsia="Times New Roman" w:cstheme="minorHAnsi"/>
+          <w:sz w:val="24"/>
+          <w:szCs w:val="24"/>
         </w:rPr>
         <w:br/>
         <w:t>«На этой схеме показан рабочий процесс. По введённому URL и запросу детектор определяет необходимость JS-рендеринга. Затем HTML загружается через requests или Selenium и очищается. Диспетчер переключается между Structuring и Codegen. В последнем случае две модели LLM генерируют скрипт, который выполняется и сохраняется в кэше. После чего возвращается в виде JSON.»</w:t>
@@ -837,26 +778,24 @@
       <w:pPr>
         <w:spacing w:before="100" w:beforeAutospacing="1" w:after="100" w:afterAutospacing="1" w:line="240" w:lineRule="auto"/>
         <w:rPr>
-          <w:rFonts w:ascii="Times New Roman" w:eastAsia="Times New Roman" w:hAnsi="Times New Roman" w:cs="Times New Roman"/>
-          <w:sz w:val="24"/>
-          <w:szCs w:val="24"/>
-          <w:lang/>
-        </w:rPr>
-      </w:pPr>
-      <w:r>
-        <w:rPr>
-          <w:rFonts w:ascii="Times New Roman" w:eastAsia="Times New Roman" w:hAnsi="Times New Roman" w:cs="Times New Roman"/>
+          <w:rFonts w:eastAsia="Times New Roman" w:cstheme="minorHAnsi"/>
+          <w:sz w:val="24"/>
+          <w:szCs w:val="24"/>
+        </w:rPr>
+      </w:pPr>
+      <w:r>
+        <w:rPr>
+          <w:rFonts w:eastAsia="Times New Roman" w:cstheme="minorHAnsi"/>
           <w:b/>
           <w:bCs/>
           <w:sz w:val="24"/>
           <w:szCs w:val="24"/>
-          <w:lang/>
         </w:rPr>
         <w:t>Слайд 7 (</w:t>
       </w:r>
       <w:r>
         <w:rPr>
-          <w:rFonts w:ascii="Times New Roman" w:eastAsia="Times New Roman" w:hAnsi="Times New Roman" w:cs="Times New Roman"/>
+          <w:rFonts w:eastAsia="Times New Roman" w:cstheme="minorHAnsi"/>
           <w:b/>
           <w:bCs/>
           <w:sz w:val="24"/>
@@ -867,18 +806,17 @@
       </w:r>
       <w:r>
         <w:rPr>
-          <w:rFonts w:ascii="Times New Roman" w:eastAsia="Times New Roman" w:hAnsi="Times New Roman" w:cs="Times New Roman"/>
+          <w:rFonts w:eastAsia="Times New Roman" w:cstheme="minorHAnsi"/>
           <w:b/>
           <w:bCs/>
           <w:sz w:val="24"/>
           <w:szCs w:val="24"/>
-          <w:lang/>
         </w:rPr>
         <w:t>кспериментально</w:t>
       </w:r>
       <w:r>
         <w:rPr>
-          <w:rFonts w:ascii="Times New Roman" w:eastAsia="Times New Roman" w:hAnsi="Times New Roman" w:cs="Times New Roman"/>
+          <w:rFonts w:eastAsia="Times New Roman" w:cstheme="minorHAnsi"/>
           <w:b/>
           <w:bCs/>
           <w:sz w:val="24"/>
@@ -889,18 +827,17 @@
       </w:r>
       <w:r>
         <w:rPr>
-          <w:rFonts w:ascii="Times New Roman" w:eastAsia="Times New Roman" w:hAnsi="Times New Roman" w:cs="Times New Roman"/>
+          <w:rFonts w:eastAsia="Times New Roman" w:cstheme="minorHAnsi"/>
           <w:b/>
           <w:bCs/>
           <w:sz w:val="24"/>
           <w:szCs w:val="24"/>
-          <w:lang/>
         </w:rPr>
         <w:t xml:space="preserve"> исследовани</w:t>
       </w:r>
       <w:r>
         <w:rPr>
-          <w:rFonts w:ascii="Times New Roman" w:eastAsia="Times New Roman" w:hAnsi="Times New Roman" w:cs="Times New Roman"/>
+          <w:rFonts w:eastAsia="Times New Roman" w:cstheme="minorHAnsi"/>
           <w:b/>
           <w:bCs/>
           <w:sz w:val="24"/>
@@ -911,28 +848,26 @@
       </w:r>
       <w:r>
         <w:rPr>
-          <w:rFonts w:ascii="Times New Roman" w:eastAsia="Times New Roman" w:hAnsi="Times New Roman" w:cs="Times New Roman"/>
+          <w:rFonts w:eastAsia="Times New Roman" w:cstheme="minorHAnsi"/>
           <w:b/>
           <w:bCs/>
           <w:sz w:val="24"/>
           <w:szCs w:val="24"/>
-          <w:lang/>
         </w:rPr>
         <w:t>)</w:t>
       </w:r>
       <w:r>
         <w:rPr>
-          <w:rFonts w:ascii="Times New Roman" w:eastAsia="Times New Roman" w:hAnsi="Times New Roman" w:cs="Times New Roman"/>
-          <w:sz w:val="24"/>
-          <w:szCs w:val="24"/>
-          <w:lang/>
+          <w:rFonts w:eastAsia="Times New Roman" w:cstheme="minorHAnsi"/>
+          <w:sz w:val="24"/>
+          <w:szCs w:val="24"/>
         </w:rPr>
         <w:br/>
         <w:t>«</w:t>
       </w:r>
       <w:r>
         <w:rPr>
-          <w:rFonts w:ascii="Times New Roman" w:eastAsia="Times New Roman" w:hAnsi="Times New Roman" w:cs="Times New Roman"/>
+          <w:rFonts w:eastAsia="Times New Roman" w:cstheme="minorHAnsi"/>
           <w:sz w:val="24"/>
           <w:szCs w:val="24"/>
           <w:lang w:val="ru-RU"/>
@@ -941,35 +876,23 @@
       </w:r>
       <w:r>
         <w:rPr>
-          <w:rFonts w:ascii="Times New Roman" w:eastAsia="Times New Roman" w:hAnsi="Times New Roman" w:cs="Times New Roman"/>
-          <w:sz w:val="24"/>
-          <w:szCs w:val="24"/>
-          <w:lang/>
+          <w:rFonts w:eastAsia="Times New Roman" w:cstheme="minorHAnsi"/>
+          <w:sz w:val="24"/>
+          <w:szCs w:val="24"/>
         </w:rPr>
         <w:br/>
       </w:r>
       <w:r>
         <w:rPr>
-          <w:rFonts w:ascii="Times New Roman" w:eastAsia="Times New Roman" w:hAnsi="Times New Roman" w:cs="Times New Roman"/>
-          <w:sz w:val="24"/>
-          <w:szCs w:val="24"/>
-          <w:lang/>
-        </w:rPr>
-        <w:t xml:space="preserve">В таблице представлены замеры для трёх сайтов. При первом (cold) запросе Codegen </w:t>
-      </w:r>
-      <w:r>
-        <w:rPr>
-          <w:rFonts w:ascii="Times New Roman" w:eastAsia="Times New Roman" w:hAnsi="Times New Roman" w:cs="Times New Roman"/>
-          <w:sz w:val="24"/>
-          <w:szCs w:val="24"/>
-          <w:lang/>
-        </w:rPr>
-        <w:lastRenderedPageBreak/>
-        <w:t xml:space="preserve">занимал </w:t>
-      </w:r>
-      <w:r>
-        <w:rPr>
-          <w:rFonts w:ascii="Times New Roman" w:eastAsia="Times New Roman" w:hAnsi="Times New Roman" w:cs="Times New Roman"/>
+          <w:rFonts w:eastAsia="Times New Roman" w:cstheme="minorHAnsi"/>
+          <w:sz w:val="24"/>
+          <w:szCs w:val="24"/>
+        </w:rPr>
+        <w:t xml:space="preserve">В таблице представлены замеры для трёх сайтов. При первом (cold) запросе Codegen занимал </w:t>
+      </w:r>
+      <w:r>
+        <w:rPr>
+          <w:rFonts w:eastAsia="Times New Roman" w:cstheme="minorHAnsi"/>
           <w:sz w:val="24"/>
           <w:szCs w:val="24"/>
           <w:lang w:val="ru-RU"/>
@@ -978,16 +901,15 @@
       </w:r>
       <w:r>
         <w:rPr>
-          <w:rFonts w:ascii="Times New Roman" w:eastAsia="Times New Roman" w:hAnsi="Times New Roman" w:cs="Times New Roman"/>
-          <w:sz w:val="24"/>
-          <w:szCs w:val="24"/>
-          <w:lang/>
+          <w:rFonts w:eastAsia="Times New Roman" w:cstheme="minorHAnsi"/>
+          <w:sz w:val="24"/>
+          <w:szCs w:val="24"/>
         </w:rPr>
         <w:t xml:space="preserve"> </w:t>
       </w:r>
       <w:r>
         <w:rPr>
-          <w:rFonts w:ascii="Times New Roman" w:eastAsia="Times New Roman" w:hAnsi="Times New Roman" w:cs="Times New Roman"/>
+          <w:rFonts w:eastAsia="Times New Roman" w:cstheme="minorHAnsi"/>
           <w:sz w:val="24"/>
           <w:szCs w:val="24"/>
           <w:lang w:val="ru-RU"/>
@@ -996,16 +918,15 @@
       </w:r>
       <w:r>
         <w:rPr>
-          <w:rFonts w:ascii="Times New Roman" w:eastAsia="Times New Roman" w:hAnsi="Times New Roman" w:cs="Times New Roman"/>
-          <w:sz w:val="24"/>
-          <w:szCs w:val="24"/>
-          <w:lang/>
+          <w:rFonts w:eastAsia="Times New Roman" w:cstheme="minorHAnsi"/>
+          <w:sz w:val="24"/>
+          <w:szCs w:val="24"/>
         </w:rPr>
         <w:t xml:space="preserve"> секунд, при повторном (warm</w:t>
       </w:r>
       <w:r>
         <w:rPr>
-          <w:rFonts w:ascii="Times New Roman" w:eastAsia="Times New Roman" w:hAnsi="Times New Roman" w:cs="Times New Roman"/>
+          <w:rFonts w:eastAsia="Times New Roman" w:cstheme="minorHAnsi"/>
           <w:sz w:val="24"/>
           <w:szCs w:val="24"/>
           <w:lang w:val="ru-RU"/>
@@ -1014,16 +935,15 @@
       </w:r>
       <w:r>
         <w:rPr>
-          <w:rFonts w:ascii="Times New Roman" w:eastAsia="Times New Roman" w:hAnsi="Times New Roman" w:cs="Times New Roman"/>
-          <w:sz w:val="24"/>
-          <w:szCs w:val="24"/>
-          <w:lang/>
+          <w:rFonts w:eastAsia="Times New Roman" w:cstheme="minorHAnsi"/>
+          <w:sz w:val="24"/>
+          <w:szCs w:val="24"/>
         </w:rPr>
         <w:t xml:space="preserve">) — 5–6 секунд; </w:t>
       </w:r>
       <w:r>
         <w:rPr>
-          <w:rFonts w:ascii="Times New Roman" w:eastAsia="Times New Roman" w:hAnsi="Times New Roman" w:cs="Times New Roman"/>
+          <w:rFonts w:eastAsia="Times New Roman" w:cstheme="minorHAnsi"/>
           <w:sz w:val="24"/>
           <w:szCs w:val="24"/>
           <w:lang w:val="ru-RU"/>
@@ -1032,16 +952,15 @@
       </w:r>
       <w:r>
         <w:rPr>
-          <w:rFonts w:ascii="Times New Roman" w:eastAsia="Times New Roman" w:hAnsi="Times New Roman" w:cs="Times New Roman"/>
-          <w:sz w:val="24"/>
-          <w:szCs w:val="24"/>
-          <w:lang/>
+          <w:rFonts w:eastAsia="Times New Roman" w:cstheme="minorHAnsi"/>
+          <w:sz w:val="24"/>
+          <w:szCs w:val="24"/>
         </w:rPr>
         <w:t>Structuring — 8–12 секунд. В тестах система верно обрабатывала все запросы</w:t>
       </w:r>
       <w:r>
         <w:rPr>
-          <w:rFonts w:ascii="Times New Roman" w:eastAsia="Times New Roman" w:hAnsi="Times New Roman" w:cs="Times New Roman"/>
+          <w:rFonts w:eastAsia="Times New Roman" w:cstheme="minorHAnsi"/>
           <w:sz w:val="24"/>
           <w:szCs w:val="24"/>
           <w:lang w:val="ru-RU"/>
@@ -1050,10 +969,9 @@
       </w:r>
       <w:r>
         <w:rPr>
-          <w:rFonts w:ascii="Times New Roman" w:eastAsia="Times New Roman" w:hAnsi="Times New Roman" w:cs="Times New Roman"/>
-          <w:sz w:val="24"/>
-          <w:szCs w:val="24"/>
-          <w:lang/>
+          <w:rFonts w:eastAsia="Times New Roman" w:cstheme="minorHAnsi"/>
+          <w:sz w:val="24"/>
+          <w:szCs w:val="24"/>
         </w:rPr>
         <w:t>»</w:t>
       </w:r>
@@ -1062,29 +980,27 @@
       <w:pPr>
         <w:spacing w:before="100" w:beforeAutospacing="1" w:after="100" w:afterAutospacing="1" w:line="240" w:lineRule="auto"/>
         <w:rPr>
-          <w:rFonts w:ascii="Times New Roman" w:eastAsia="Times New Roman" w:hAnsi="Times New Roman" w:cs="Times New Roman"/>
-          <w:sz w:val="24"/>
-          <w:szCs w:val="24"/>
-          <w:lang/>
-        </w:rPr>
-      </w:pPr>
-      <w:r>
-        <w:rPr>
-          <w:rFonts w:ascii="Times New Roman" w:eastAsia="Times New Roman" w:hAnsi="Times New Roman" w:cs="Times New Roman"/>
+          <w:rFonts w:eastAsia="Times New Roman" w:cstheme="minorHAnsi"/>
+          <w:sz w:val="24"/>
+          <w:szCs w:val="24"/>
+        </w:rPr>
+      </w:pPr>
+      <w:r>
+        <w:rPr>
+          <w:rFonts w:eastAsia="Times New Roman" w:cstheme="minorHAnsi"/>
           <w:b/>
           <w:bCs/>
           <w:sz w:val="24"/>
           <w:szCs w:val="24"/>
-          <w:lang/>
-        </w:rPr>
+        </w:rPr>
+        <w:lastRenderedPageBreak/>
         <w:t>Слайд 8 (Примеры JSON-ответов)</w:t>
       </w:r>
       <w:r>
         <w:rPr>
-          <w:rFonts w:ascii="Times New Roman" w:eastAsia="Times New Roman" w:hAnsi="Times New Roman" w:cs="Times New Roman"/>
-          <w:sz w:val="24"/>
-          <w:szCs w:val="24"/>
-          <w:lang/>
+          <w:rFonts w:eastAsia="Times New Roman" w:cstheme="minorHAnsi"/>
+          <w:sz w:val="24"/>
+          <w:szCs w:val="24"/>
         </w:rPr>
         <w:br/>
         <w:t>«Здесь несколько примеров ответов в формате JSON.»</w:t>
@@ -1094,35 +1010,37 @@
       <w:pPr>
         <w:spacing w:before="100" w:beforeAutospacing="1" w:after="100" w:afterAutospacing="1" w:line="240" w:lineRule="auto"/>
         <w:rPr>
-          <w:rFonts w:ascii="Times New Roman" w:eastAsia="Times New Roman" w:hAnsi="Times New Roman" w:cs="Times New Roman"/>
+          <w:rFonts w:eastAsia="Times New Roman" w:cstheme="minorHAnsi"/>
           <w:b/>
           <w:bCs/>
           <w:sz w:val="24"/>
           <w:szCs w:val="24"/>
-          <w:lang/>
-        </w:rPr>
-      </w:pPr>
-      <w:r>
-        <w:rPr>
-          <w:rFonts w:ascii="Times New Roman" w:eastAsia="Times New Roman" w:hAnsi="Times New Roman" w:cs="Times New Roman"/>
+        </w:rPr>
+      </w:pPr>
+      <w:r>
+        <w:rPr>
+          <w:rFonts w:eastAsia="Times New Roman" w:cstheme="minorHAnsi"/>
           <w:b/>
           <w:bCs/>
           <w:sz w:val="24"/>
           <w:szCs w:val="24"/>
-          <w:lang/>
         </w:rPr>
         <w:t>Слайд 9 (Выводы)</w:t>
       </w:r>
       <w:r>
         <w:rPr>
-          <w:rFonts w:ascii="Times New Roman" w:eastAsia="Times New Roman" w:hAnsi="Times New Roman" w:cs="Times New Roman"/>
-          <w:sz w:val="24"/>
-          <w:szCs w:val="24"/>
-          <w:lang/>
+          <w:rFonts w:eastAsia="Times New Roman" w:cstheme="minorHAnsi"/>
+          <w:sz w:val="24"/>
+          <w:szCs w:val="24"/>
         </w:rPr>
         <w:br/>
       </w:r>
       <w:r>
+        <w:rPr>
+          <w:rFonts w:cstheme="minorHAnsi"/>
+          <w:sz w:val="24"/>
+          <w:szCs w:val="24"/>
+        </w:rPr>
         <w:t>В итоге в проекте создана гибкая и расширяемая система, которая автоматически обрабатывает и парсит как статические, так и динамические страницы. Для генерации парсеров применяются два режима работы с LLM: прямое извлечение ответа из текста и Codegen с подсказками, селекторами и few-shot примерами. Чтобы ускорить повторные запросы, интегрирован семантический кэш, позволяющий повторно использовать уже сгенерированные скрипты. Система предоставляет несколько интерфейсов — от чисто библиотечного до REST API, веб-фронтенда и Gradio — что облегчает интеграцию. Экспериментальные замеры на реальных сайтах подтвердили надёжность и эффективность предложенного подхода</w:t>
       </w:r>
     </w:p>
@@ -1130,61 +1048,69 @@
       <w:pPr>
         <w:spacing w:before="100" w:beforeAutospacing="1" w:after="100" w:afterAutospacing="1" w:line="240" w:lineRule="auto"/>
         <w:rPr>
-          <w:rFonts w:ascii="Times New Roman" w:eastAsia="Times New Roman" w:hAnsi="Times New Roman" w:cs="Times New Roman"/>
+          <w:rFonts w:eastAsia="Times New Roman" w:cstheme="minorHAnsi"/>
           <w:b/>
           <w:bCs/>
           <w:sz w:val="24"/>
           <w:szCs w:val="24"/>
-          <w:lang/>
-        </w:rPr>
-      </w:pPr>
-      <w:r>
-        <w:rPr>
-          <w:rFonts w:ascii="Times New Roman" w:eastAsia="Times New Roman" w:hAnsi="Times New Roman" w:cs="Times New Roman"/>
+        </w:rPr>
+      </w:pPr>
+      <w:r>
+        <w:rPr>
+          <w:rFonts w:eastAsia="Times New Roman" w:cstheme="minorHAnsi"/>
           <w:b/>
           <w:bCs/>
           <w:sz w:val="24"/>
           <w:szCs w:val="24"/>
-          <w:lang/>
         </w:rPr>
         <w:t>Слайд 10 (QR-код)</w:t>
       </w:r>
       <w:r>
         <w:rPr>
-          <w:rFonts w:ascii="Times New Roman" w:eastAsia="Times New Roman" w:hAnsi="Times New Roman" w:cs="Times New Roman"/>
-          <w:sz w:val="24"/>
-          <w:szCs w:val="24"/>
-          <w:lang/>
+          <w:rFonts w:eastAsia="Times New Roman" w:cstheme="minorHAnsi"/>
+          <w:sz w:val="24"/>
+          <w:szCs w:val="24"/>
         </w:rPr>
         <w:br/>
         <w:t>«</w:t>
       </w:r>
       <w:r>
+        <w:rPr>
+          <w:rFonts w:cstheme="minorHAnsi"/>
+          <w:sz w:val="24"/>
+          <w:szCs w:val="24"/>
+        </w:rPr>
         <w:t xml:space="preserve"> </w:t>
       </w:r>
       <w:r>
         <w:rPr>
-          <w:rFonts w:ascii="Times New Roman" w:eastAsia="Times New Roman" w:hAnsi="Times New Roman" w:cs="Times New Roman"/>
-          <w:sz w:val="24"/>
-          <w:szCs w:val="24"/>
-          <w:lang/>
+          <w:rFonts w:eastAsia="Times New Roman" w:cstheme="minorHAnsi"/>
+          <w:sz w:val="24"/>
+          <w:szCs w:val="24"/>
         </w:rPr>
         <w:t>Воспользоваться проектом можно, отсканировав QR-код для перехода на Hugging Face Space</w:t>
       </w:r>
       <w:r>
         <w:rPr>
-          <w:rFonts w:ascii="Times New Roman" w:eastAsia="Times New Roman" w:hAnsi="Times New Roman" w:cs="Times New Roman"/>
-          <w:sz w:val="24"/>
-          <w:szCs w:val="24"/>
-          <w:lang/>
+          <w:rFonts w:eastAsia="Times New Roman" w:cstheme="minorHAnsi"/>
+          <w:sz w:val="24"/>
+          <w:szCs w:val="24"/>
         </w:rPr>
         <w:t>.»</w:t>
       </w:r>
     </w:p>
-    <w:p/>
+    <w:p>
+      <w:pPr>
+        <w:rPr>
+          <w:rFonts w:cstheme="minorHAnsi"/>
+          <w:sz w:val="24"/>
+          <w:szCs w:val="24"/>
+        </w:rPr>
+      </w:pPr>
+    </w:p>
     <w:sectPr>
       <w:pgSz w:w="11906" w:h="16838"/>
-      <w:pgMar w:top="1134" w:right="850" w:bottom="1134" w:left="1701" w:header="708" w:footer="708" w:gutter="0"/>
+      <w:pgMar w:top="720" w:right="720" w:bottom="720" w:left="720" w:header="708" w:footer="708" w:gutter="0"/>
       <w:cols w:space="708"/>
       <w:docGrid w:linePitch="360"/>
     </w:sectPr>
@@ -1716,6 +1642,7 @@
   <w:style w:type="character" w:default="1" w:styleId="a0">
     <w:name w:val="Default Paragraph Font"/>
     <w:uiPriority w:val="1"/>
+    <w:semiHidden/>
     <w:unhideWhenUsed/>
   </w:style>
   <w:style w:type="table" w:default="1" w:styleId="a1">
@@ -1752,7 +1679,6 @@
       <w:rFonts w:ascii="Times New Roman" w:eastAsia="Times New Roman" w:hAnsi="Times New Roman" w:cs="Times New Roman"/>
       <w:sz w:val="24"/>
       <w:szCs w:val="24"/>
-      <w:lang/>
     </w:rPr>
   </w:style>
   <w:style w:type="character" w:styleId="a4">

</xml_diff>

<commit_message>
add (4th semester coursework) feedback with caption and edit text for performance
</commit_message>
<xml_diff>
--- a/CourseWork_sem_4_LLM/out/Presentation/Текст выступления.docx
+++ b/CourseWork_sem_4_LLM/out/Presentation/Текст выступления.docx
@@ -1027,32 +1027,152 @@
         </w:rPr>
         <w:t>Слайд 9 (Выводы)</w:t>
       </w:r>
-      <w:r>
-        <w:rPr>
-          <w:rFonts w:eastAsia="Times New Roman" w:cstheme="minorHAnsi"/>
-          <w:sz w:val="24"/>
-          <w:szCs w:val="24"/>
-        </w:rPr>
-        <w:br/>
-      </w:r>
-      <w:r>
-        <w:rPr>
-          <w:rFonts w:cstheme="minorHAnsi"/>
-          <w:sz w:val="24"/>
-          <w:szCs w:val="24"/>
-        </w:rPr>
-        <w:t>В итоге в проекте создана гибкая и расширяемая система, которая автоматически обрабатывает и парсит как статические, так и динамические страницы. Для генерации парсеров применяются два режима работы с LLM: прямое извлечение ответа из текста и Codegen с подсказками, селекторами и few-shot примерами. Чтобы ускорить повторные запросы, интегрирован семантический кэш, позволяющий повторно использовать уже сгенерированные скрипты. Система предоставляет несколько интерфейсов — от чисто библиотечного до REST API, веб-фронтенда и Gradio — что облегчает интеграцию. Экспериментальные замеры на реальных сайтах подтвердили надёжность и эффективность предложенного подхода</w:t>
-      </w:r>
     </w:p>
     <w:p>
       <w:pPr>
         <w:spacing w:before="100" w:beforeAutospacing="1" w:after="100" w:afterAutospacing="1" w:line="240" w:lineRule="auto"/>
         <w:rPr>
-          <w:rFonts w:eastAsia="Times New Roman" w:cstheme="minorHAnsi"/>
-          <w:b/>
-          <w:bCs/>
-          <w:sz w:val="24"/>
-          <w:szCs w:val="24"/>
+          <w:sz w:val="24"/>
+          <w:szCs w:val="24"/>
+          <w:lang w:val="ru-RU"/>
+        </w:rPr>
+      </w:pPr>
+      <w:r>
+        <w:rPr>
+          <w:sz w:val="24"/>
+          <w:szCs w:val="24"/>
+        </w:rPr>
+        <w:t xml:space="preserve">Резюмируя — в проекте </w:t>
+      </w:r>
+      <w:r>
+        <w:rPr>
+          <w:rFonts w:cstheme="minorHAnsi"/>
+          <w:sz w:val="24"/>
+          <w:szCs w:val="24"/>
+        </w:rPr>
+        <w:t>создана гибкая и расширяемая система</w:t>
+      </w:r>
+      <w:r>
+        <w:rPr>
+          <w:sz w:val="24"/>
+          <w:szCs w:val="24"/>
+          <w:lang w:val="ru-RU"/>
+        </w:rPr>
+        <w:t xml:space="preserve">, в которой применяется </w:t>
+      </w:r>
+      <w:r>
+        <w:rPr>
+          <w:sz w:val="24"/>
+          <w:szCs w:val="24"/>
+        </w:rPr>
+        <w:t xml:space="preserve">несколько стратегий извлечения данных с помощью LLM, а семантический кэш обеспечивает значительное сокращение затрат на запросы и </w:t>
+      </w:r>
+      <w:r>
+        <w:rPr>
+          <w:sz w:val="24"/>
+          <w:szCs w:val="24"/>
+          <w:lang w:val="ru-RU"/>
+        </w:rPr>
+        <w:t>быстрый</w:t>
+      </w:r>
+      <w:r>
+        <w:rPr>
+          <w:sz w:val="24"/>
+          <w:szCs w:val="24"/>
+        </w:rPr>
+        <w:t xml:space="preserve"> отклик. Экспериментальные тесты подтвердили корректность извлечения данных и производительности системы. </w:t>
+      </w:r>
+      <w:r>
+        <w:rPr>
+          <w:sz w:val="24"/>
+          <w:szCs w:val="24"/>
+          <w:lang w:val="ru-RU"/>
+        </w:rPr>
+        <w:t xml:space="preserve">Так же в проекте предоставлены несколько интерфейсов, как для удобного использования в веб версии, так и с возможностью подключения через </w:t>
+      </w:r>
+      <w:r>
+        <w:rPr>
+          <w:rFonts w:cstheme="minorHAnsi"/>
+          <w:sz w:val="24"/>
+          <w:szCs w:val="24"/>
+        </w:rPr>
+        <w:t xml:space="preserve">REST </w:t>
+      </w:r>
+      <w:r>
+        <w:rPr>
+          <w:sz w:val="24"/>
+          <w:szCs w:val="24"/>
+        </w:rPr>
+        <w:t>API для интеграции в масштабные проекты</w:t>
+      </w:r>
+      <w:r>
+        <w:rPr>
+          <w:sz w:val="24"/>
+          <w:szCs w:val="24"/>
+          <w:lang w:val="ru-RU"/>
+        </w:rPr>
+        <w:t>.</w:t>
+      </w:r>
+      <w:r>
+        <w:rPr>
+          <w:sz w:val="24"/>
+          <w:szCs w:val="24"/>
+        </w:rPr>
+        <w:t xml:space="preserve"> </w:t>
+      </w:r>
+      <w:r>
+        <w:rPr>
+          <w:sz w:val="24"/>
+          <w:szCs w:val="24"/>
+          <w:lang w:val="ru-RU"/>
+        </w:rPr>
+        <w:t>Таким образом, реализованный п</w:t>
+      </w:r>
+      <w:r>
+        <w:rPr>
+          <w:sz w:val="24"/>
+          <w:szCs w:val="24"/>
+        </w:rPr>
+        <w:t xml:space="preserve">роект </w:t>
+      </w:r>
+      <w:r>
+        <w:rPr>
+          <w:sz w:val="24"/>
+          <w:szCs w:val="24"/>
+          <w:lang w:val="ru-RU"/>
+        </w:rPr>
+        <w:t>полезный</w:t>
+      </w:r>
+      <w:r>
+        <w:rPr>
+          <w:sz w:val="24"/>
+          <w:szCs w:val="24"/>
+        </w:rPr>
+        <w:t xml:space="preserve"> инструмент для быстрой и надёжной автоматизации сбора информации</w:t>
+      </w:r>
+      <w:r>
+        <w:rPr>
+          <w:sz w:val="24"/>
+          <w:szCs w:val="24"/>
+          <w:lang w:val="ru-RU"/>
+        </w:rPr>
+        <w:t xml:space="preserve"> с веб пространства</w:t>
+      </w:r>
+      <w:r>
+        <w:rPr>
+          <w:sz w:val="24"/>
+          <w:szCs w:val="24"/>
+        </w:rPr>
+        <w:t>.</w:t>
+      </w:r>
+    </w:p>
+    <w:p>
+      <w:pPr>
+        <w:spacing w:before="100" w:beforeAutospacing="1" w:after="100" w:afterAutospacing="1" w:line="240" w:lineRule="auto"/>
+        <w:rPr>
+          <w:sz w:val="24"/>
+          <w:szCs w:val="24"/>
+          <w:lang w:val="ru-RU"/>
         </w:rPr>
       </w:pPr>
       <w:r>

</xml_diff>